<commit_message>
Alterando Manual de Uso
</commit_message>
<xml_diff>
--- a/Documentos/Manual de Uso.docx
+++ b/Documentos/Manual de Uso.docx
@@ -789,6 +789,7 @@
           <w:rFonts w:ascii="Arial" w:hAnsi="Arial" w:cs="Arial"/>
           <w:sz w:val="24"/>
           <w:szCs w:val="24"/>
+          <w:lang w:val="pt-BR"/>
         </w:rPr>
       </w:pPr>
       <w:r>
@@ -820,6 +821,357 @@
         </w:rPr>
         <w:t xml:space="preserve"> (caso não esteja instalada):</w:t>
       </w:r>
+    </w:p>
+    <w:p>
+      <w:pPr>
+        <w:spacing w:after="240" w:line="360" w:lineRule="auto"/>
+        <w:rPr>
+          <w:rFonts w:ascii="Arial" w:hAnsi="Arial" w:cs="Arial"/>
+          <w:sz w:val="24"/>
+          <w:szCs w:val="24"/>
+        </w:rPr>
+      </w:pPr>
+      <w:proofErr w:type="spellStart"/>
+      <w:r>
+        <w:rPr>
+          <w:rFonts w:ascii="Arial" w:hAnsi="Arial" w:cs="Arial"/>
+          <w:sz w:val="24"/>
+          <w:szCs w:val="24"/>
+          <w:lang w:val="pt-BR"/>
+        </w:rPr>
+        <w:t>sudo</w:t>
+      </w:r>
+      <w:proofErr w:type="spellEnd"/>
+      <w:r>
+        <w:rPr>
+          <w:rFonts w:ascii="Arial" w:hAnsi="Arial" w:cs="Arial"/>
+          <w:sz w:val="24"/>
+          <w:szCs w:val="24"/>
+          <w:lang w:val="pt-BR"/>
+        </w:rPr>
+        <w:t xml:space="preserve"> </w:t>
+      </w:r>
+      <w:proofErr w:type="spellStart"/>
+      <w:r>
+        <w:rPr>
+          <w:rFonts w:ascii="Arial" w:hAnsi="Arial" w:cs="Arial"/>
+          <w:sz w:val="24"/>
+          <w:szCs w:val="24"/>
+          <w:lang w:val="pt-BR"/>
+        </w:rPr>
+        <w:t>apt</w:t>
+      </w:r>
+      <w:proofErr w:type="spellEnd"/>
+      <w:r>
+        <w:rPr>
+          <w:rFonts w:ascii="Arial" w:hAnsi="Arial" w:cs="Arial"/>
+          <w:sz w:val="24"/>
+          <w:szCs w:val="24"/>
+          <w:lang w:val="pt-BR"/>
+        </w:rPr>
+        <w:t xml:space="preserve"> update &amp;&amp; </w:t>
+      </w:r>
+      <w:proofErr w:type="spellStart"/>
+      <w:r>
+        <w:rPr>
+          <w:rFonts w:ascii="Arial" w:hAnsi="Arial" w:cs="Arial"/>
+          <w:sz w:val="24"/>
+          <w:szCs w:val="24"/>
+          <w:lang w:val="pt-BR"/>
+        </w:rPr>
+        <w:t>sudo</w:t>
+      </w:r>
+      <w:proofErr w:type="spellEnd"/>
+      <w:r>
+        <w:rPr>
+          <w:rFonts w:ascii="Arial" w:hAnsi="Arial" w:cs="Arial"/>
+          <w:sz w:val="24"/>
+          <w:szCs w:val="24"/>
+          <w:lang w:val="pt-BR"/>
+        </w:rPr>
+        <w:t xml:space="preserve"> </w:t>
+      </w:r>
+      <w:proofErr w:type="spellStart"/>
+      <w:r>
+        <w:rPr>
+          <w:rFonts w:ascii="Arial" w:hAnsi="Arial" w:cs="Arial"/>
+          <w:sz w:val="24"/>
+          <w:szCs w:val="24"/>
+          <w:lang w:val="pt-BR"/>
+        </w:rPr>
+        <w:t>apt</w:t>
+      </w:r>
+      <w:proofErr w:type="spellEnd"/>
+      <w:r>
+        <w:rPr>
+          <w:rFonts w:ascii="Arial" w:hAnsi="Arial" w:cs="Arial"/>
+          <w:sz w:val="24"/>
+          <w:szCs w:val="24"/>
+          <w:lang w:val="pt-BR"/>
+        </w:rPr>
+        <w:t xml:space="preserve"> upgrade          </w:t>
+      </w:r>
+      <w:r>
+        <w:rPr>
+          <w:rFonts w:ascii="Arial" w:hAnsi="Arial" w:cs="Arial"/>
+          <w:sz w:val="24"/>
+          <w:szCs w:val="24"/>
+          <w:lang w:val="pt-BR"/>
+        </w:rPr>
+        <w:tab/>
+      </w:r>
+      <w:r>
+        <w:rPr>
+          <w:rFonts w:ascii="Arial" w:hAnsi="Arial" w:cs="Arial"/>
+          <w:sz w:val="24"/>
+          <w:szCs w:val="24"/>
+          <w:lang w:val="pt-BR"/>
+        </w:rPr>
+        <w:tab/>
+      </w:r>
+      <w:r>
+        <w:rPr>
+          <w:rFonts w:ascii="Arial" w:hAnsi="Arial" w:cs="Arial"/>
+          <w:sz w:val="24"/>
+          <w:szCs w:val="24"/>
+          <w:lang w:val="pt-BR"/>
+        </w:rPr>
+        <w:tab/>
+      </w:r>
+      <w:r>
+        <w:rPr>
+          <w:rFonts w:ascii="Arial" w:hAnsi="Arial" w:cs="Arial"/>
+          <w:sz w:val="24"/>
+          <w:szCs w:val="24"/>
+          <w:lang w:val="pt-BR"/>
+        </w:rPr>
+        <w:tab/>
+      </w:r>
+      <w:r>
+        <w:rPr>
+          <w:rFonts w:ascii="Arial" w:hAnsi="Arial" w:cs="Arial"/>
+          <w:sz w:val="24"/>
+          <w:szCs w:val="24"/>
+          <w:lang w:val="pt-BR"/>
+        </w:rPr>
+        <w:tab/>
+      </w:r>
+      <w:r>
+        <w:rPr>
+          <w:rFonts w:ascii="Arial" w:hAnsi="Arial" w:cs="Arial"/>
+          <w:sz w:val="24"/>
+          <w:szCs w:val="24"/>
+          <w:lang w:val="pt-BR"/>
+        </w:rPr>
+        <w:tab/>
+        <w:t xml:space="preserve">                                       </w:t>
+      </w:r>
+      <w:proofErr w:type="spellStart"/>
+      <w:r>
+        <w:rPr>
+          <w:rFonts w:ascii="Arial" w:hAnsi="Arial" w:cs="Arial"/>
+          <w:sz w:val="24"/>
+          <w:szCs w:val="24"/>
+          <w:lang w:val="pt-BR"/>
+        </w:rPr>
+        <w:t>sudo</w:t>
+      </w:r>
+      <w:proofErr w:type="spellEnd"/>
+      <w:r>
+        <w:rPr>
+          <w:rFonts w:ascii="Arial" w:hAnsi="Arial" w:cs="Arial"/>
+          <w:sz w:val="24"/>
+          <w:szCs w:val="24"/>
+          <w:lang w:val="pt-BR"/>
+        </w:rPr>
+        <w:t xml:space="preserve"> </w:t>
+      </w:r>
+      <w:proofErr w:type="spellStart"/>
+      <w:r>
+        <w:rPr>
+          <w:rFonts w:ascii="Arial" w:hAnsi="Arial" w:cs="Arial"/>
+          <w:sz w:val="24"/>
+          <w:szCs w:val="24"/>
+          <w:lang w:val="pt-BR"/>
+        </w:rPr>
+        <w:t>apt</w:t>
+      </w:r>
+      <w:proofErr w:type="spellEnd"/>
+      <w:r>
+        <w:rPr>
+          <w:rFonts w:ascii="Arial" w:hAnsi="Arial" w:cs="Arial"/>
+          <w:sz w:val="24"/>
+          <w:szCs w:val="24"/>
+          <w:lang w:val="pt-BR"/>
+        </w:rPr>
+        <w:t xml:space="preserve"> </w:t>
+      </w:r>
+      <w:proofErr w:type="spellStart"/>
+      <w:r>
+        <w:rPr>
+          <w:rFonts w:ascii="Arial" w:hAnsi="Arial" w:cs="Arial"/>
+          <w:sz w:val="24"/>
+          <w:szCs w:val="24"/>
+          <w:lang w:val="pt-BR"/>
+        </w:rPr>
+        <w:t>install</w:t>
+      </w:r>
+      <w:proofErr w:type="spellEnd"/>
+      <w:r>
+        <w:rPr>
+          <w:rFonts w:ascii="Arial" w:hAnsi="Arial" w:cs="Arial"/>
+          <w:sz w:val="24"/>
+          <w:szCs w:val="24"/>
+          <w:lang w:val="pt-BR"/>
+        </w:rPr>
+        <w:t xml:space="preserve"> make</w:t>
+      </w:r>
+      <w:r>
+        <w:rPr>
+          <w:rFonts w:ascii="Arial" w:hAnsi="Arial" w:cs="Arial"/>
+          <w:sz w:val="24"/>
+          <w:szCs w:val="24"/>
+          <w:lang w:val="pt-BR"/>
+        </w:rPr>
+        <w:t xml:space="preserve"> (caso não esteja instal</w:t>
+      </w:r>
+      <w:r>
+        <w:rPr>
+          <w:rFonts w:ascii="Arial" w:hAnsi="Arial" w:cs="Arial"/>
+          <w:sz w:val="24"/>
+          <w:szCs w:val="24"/>
+          <w:lang w:val="pt-BR"/>
+        </w:rPr>
+        <w:t>ado</w:t>
+      </w:r>
+      <w:r>
+        <w:rPr>
+          <w:rFonts w:ascii="Arial" w:hAnsi="Arial" w:cs="Arial"/>
+          <w:sz w:val="24"/>
+          <w:szCs w:val="24"/>
+          <w:lang w:val="pt-BR"/>
+        </w:rPr>
+        <w:t>)</w:t>
+      </w:r>
+      <w:r>
+        <w:rPr>
+          <w:rFonts w:ascii="Arial" w:hAnsi="Arial" w:cs="Arial"/>
+          <w:sz w:val="24"/>
+          <w:szCs w:val="24"/>
+          <w:lang w:val="pt-BR"/>
+        </w:rPr>
+        <w:br/>
+      </w:r>
+      <w:proofErr w:type="spellStart"/>
+      <w:r>
+        <w:rPr>
+          <w:rFonts w:ascii="Arial" w:hAnsi="Arial" w:cs="Arial"/>
+          <w:sz w:val="24"/>
+          <w:szCs w:val="24"/>
+          <w:lang w:val="pt-BR"/>
+        </w:rPr>
+        <w:t>git</w:t>
+      </w:r>
+      <w:proofErr w:type="spellEnd"/>
+      <w:r>
+        <w:rPr>
+          <w:rFonts w:ascii="Arial" w:hAnsi="Arial" w:cs="Arial"/>
+          <w:sz w:val="24"/>
+          <w:szCs w:val="24"/>
+          <w:lang w:val="pt-BR"/>
+        </w:rPr>
+        <w:t xml:space="preserve"> clone </w:t>
+      </w:r>
+      <w:hyperlink r:id="rId5" w:history="1">
+        <w:r>
+          <w:rPr>
+            <w:rStyle w:val="Hyperlink"/>
+            <w:rFonts w:ascii="Arial" w:hAnsi="Arial" w:cs="Arial"/>
+            <w:sz w:val="24"/>
+            <w:szCs w:val="24"/>
+            <w:lang w:val="pt-BR"/>
+          </w:rPr>
+          <w:t>https://github.com/WiringPi/WiringPi.git</w:t>
+        </w:r>
+      </w:hyperlink>
+      <w:r>
+        <w:rPr>
+          <w:rFonts w:ascii="Arial" w:hAnsi="Arial" w:cs="Arial"/>
+          <w:sz w:val="24"/>
+          <w:szCs w:val="24"/>
+          <w:lang w:val="pt-BR"/>
+        </w:rPr>
+        <w:br/>
+      </w:r>
+      <w:proofErr w:type="spellStart"/>
+      <w:r>
+        <w:rPr>
+          <w:rFonts w:ascii="Arial" w:hAnsi="Arial" w:cs="Arial"/>
+          <w:sz w:val="24"/>
+          <w:szCs w:val="24"/>
+          <w:lang w:val="pt-BR"/>
+        </w:rPr>
+        <w:t>cd</w:t>
+      </w:r>
+      <w:proofErr w:type="spellEnd"/>
+      <w:r>
+        <w:rPr>
+          <w:rFonts w:ascii="Arial" w:hAnsi="Arial" w:cs="Arial"/>
+          <w:sz w:val="24"/>
+          <w:szCs w:val="24"/>
+          <w:lang w:val="pt-BR"/>
+        </w:rPr>
+        <w:t xml:space="preserve"> </w:t>
+      </w:r>
+      <w:proofErr w:type="spellStart"/>
+      <w:r>
+        <w:rPr>
+          <w:rFonts w:ascii="Arial" w:hAnsi="Arial" w:cs="Arial"/>
+          <w:sz w:val="24"/>
+          <w:szCs w:val="24"/>
+          <w:lang w:val="pt-BR"/>
+        </w:rPr>
+        <w:t>WiringPi</w:t>
+      </w:r>
+      <w:proofErr w:type="spellEnd"/>
+      <w:r>
+        <w:rPr>
+          <w:rFonts w:ascii="Arial" w:hAnsi="Arial" w:cs="Arial"/>
+          <w:sz w:val="24"/>
+          <w:szCs w:val="24"/>
+          <w:lang w:val="pt-BR"/>
+        </w:rPr>
+        <w:br/>
+        <w:t>./build</w:t>
+      </w:r>
+      <w:r>
+        <w:rPr>
+          <w:rFonts w:ascii="Arial" w:hAnsi="Arial" w:cs="Arial"/>
+          <w:sz w:val="24"/>
+          <w:szCs w:val="24"/>
+          <w:lang w:val="pt-BR"/>
+        </w:rPr>
+        <w:br/>
+      </w:r>
+      <w:r>
+        <w:rPr>
+          <w:rFonts w:ascii="Arial" w:hAnsi="Arial" w:cs="Arial"/>
+          <w:sz w:val="24"/>
+          <w:szCs w:val="24"/>
+          <w:lang w:val="pt-BR"/>
+        </w:rPr>
+        <w:br/>
+        <w:t xml:space="preserve">2. </w:t>
+      </w:r>
+      <w:r>
+        <w:rPr>
+          <w:rFonts w:ascii="Arial" w:hAnsi="Arial" w:cs="Arial"/>
+          <w:sz w:val="24"/>
+          <w:szCs w:val="24"/>
+          <w:lang w:val="pt-BR"/>
+        </w:rPr>
+        <w:t>Compile o código-fonte:</w:t>
+      </w:r>
       <w:r>
         <w:rPr>
           <w:rFonts w:ascii="Arial" w:hAnsi="Arial" w:cs="Arial"/>
@@ -838,18 +1190,49 @@
           <w:szCs w:val="24"/>
           <w:lang w:val="pt-BR"/>
         </w:rPr>
-        <w:t>git</w:t>
-      </w:r>
-      <w:proofErr w:type="spellEnd"/>
-      <w:r>
-        <w:rPr>
-          <w:rFonts w:ascii="Arial" w:hAnsi="Arial" w:cs="Arial"/>
-          <w:sz w:val="24"/>
-          <w:szCs w:val="24"/>
-          <w:lang w:val="pt-BR"/>
-        </w:rPr>
-        <w:t xml:space="preserve"> clone https://github.com/WiringPi/WiringPi.git</w:t>
-      </w:r>
+        <w:t>gcc</w:t>
+      </w:r>
+      <w:proofErr w:type="spellEnd"/>
+      <w:r>
+        <w:rPr>
+          <w:rFonts w:ascii="Arial" w:hAnsi="Arial" w:cs="Arial"/>
+          <w:sz w:val="24"/>
+          <w:szCs w:val="24"/>
+          <w:lang w:val="pt-BR"/>
+        </w:rPr>
+        <w:t xml:space="preserve"> </w:t>
+      </w:r>
+      <w:proofErr w:type="spellStart"/>
+      <w:r>
+        <w:rPr>
+          <w:rFonts w:ascii="Arial" w:hAnsi="Arial" w:cs="Arial"/>
+          <w:sz w:val="24"/>
+          <w:szCs w:val="24"/>
+          <w:lang w:val="pt-BR"/>
+        </w:rPr>
+        <w:t>central.c</w:t>
+      </w:r>
+      <w:proofErr w:type="spellEnd"/>
+      <w:r>
+        <w:rPr>
+          <w:rFonts w:ascii="Arial" w:hAnsi="Arial" w:cs="Arial"/>
+          <w:sz w:val="24"/>
+          <w:szCs w:val="24"/>
+          <w:lang w:val="pt-BR"/>
+        </w:rPr>
+        <w:t xml:space="preserve"> -o central -</w:t>
+      </w:r>
+      <w:proofErr w:type="spellStart"/>
+      <w:r>
+        <w:rPr>
+          <w:rFonts w:ascii="Arial" w:hAnsi="Arial" w:cs="Arial"/>
+          <w:sz w:val="24"/>
+          <w:szCs w:val="24"/>
+          <w:lang w:val="pt-BR"/>
+        </w:rPr>
+        <w:t>lwiringPi</w:t>
+      </w:r>
+      <w:proofErr w:type="spellEnd"/>
       <w:r>
         <w:rPr>
           <w:rFonts w:ascii="Arial" w:hAnsi="Arial" w:cs="Arial"/>
@@ -868,7 +1251,7 @@
           <w:szCs w:val="24"/>
           <w:lang w:val="pt-BR"/>
         </w:rPr>
-        <w:t>cd</w:t>
+        <w:t>sudo</w:t>
       </w:r>
       <w:proofErr w:type="spellEnd"/>
       <w:r>
@@ -888,6 +1271,46 @@
           <w:szCs w:val="24"/>
           <w:lang w:val="pt-BR"/>
         </w:rPr>
+        <w:t>mv</w:t>
+      </w:r>
+      <w:proofErr w:type="spellEnd"/>
+      <w:r>
+        <w:rPr>
+          <w:rFonts w:ascii="Arial" w:hAnsi="Arial" w:cs="Arial"/>
+          <w:sz w:val="24"/>
+          <w:szCs w:val="24"/>
+          <w:lang w:val="pt-BR"/>
+        </w:rPr>
+        <w:t xml:space="preserve"> central /</w:t>
+      </w:r>
+      <w:proofErr w:type="spellStart"/>
+      <w:r>
+        <w:rPr>
+          <w:rFonts w:ascii="Arial" w:hAnsi="Arial" w:cs="Arial"/>
+          <w:sz w:val="24"/>
+          <w:szCs w:val="24"/>
+          <w:lang w:val="pt-BR"/>
+        </w:rPr>
+        <w:t>usr</w:t>
+      </w:r>
+      <w:proofErr w:type="spellEnd"/>
+      <w:r>
+        <w:rPr>
+          <w:rFonts w:ascii="Arial" w:hAnsi="Arial" w:cs="Arial"/>
+          <w:sz w:val="24"/>
+          <w:szCs w:val="24"/>
+          <w:lang w:val="pt-BR"/>
+        </w:rPr>
+        <w:t>/local/bin/</w:t>
+      </w:r>
+      <w:proofErr w:type="spellStart"/>
+      <w:r>
+        <w:rPr>
+          <w:rFonts w:ascii="Arial" w:hAnsi="Arial" w:cs="Arial"/>
+          <w:sz w:val="24"/>
+          <w:szCs w:val="24"/>
+          <w:lang w:val="pt-BR"/>
+        </w:rPr>
         <w:t>WiringPi</w:t>
       </w:r>
       <w:proofErr w:type="spellEnd"/>
@@ -898,8 +1321,460 @@
           <w:szCs w:val="24"/>
           <w:lang w:val="pt-BR"/>
         </w:rPr>
-        <w:br/>
-        <w:t xml:space="preserve"> </w:t>
+        <w:t>/</w:t>
+      </w:r>
+      <w:r>
+        <w:rPr>
+          <w:rFonts w:ascii="Arial" w:hAnsi="Arial" w:cs="Arial"/>
+          <w:sz w:val="24"/>
+          <w:szCs w:val="24"/>
+          <w:lang w:val="pt-BR"/>
+        </w:rPr>
+        <w:br/>
+      </w:r>
+      <w:r>
+        <w:rPr>
+          <w:rFonts w:ascii="Arial" w:hAnsi="Arial" w:cs="Arial"/>
+          <w:sz w:val="24"/>
+          <w:szCs w:val="24"/>
+          <w:lang w:val="pt-BR"/>
+        </w:rPr>
+        <w:br/>
+        <w:t xml:space="preserve">3. </w:t>
+      </w:r>
+      <w:r>
+        <w:rPr>
+          <w:rFonts w:ascii="Arial" w:hAnsi="Arial" w:cs="Arial"/>
+          <w:sz w:val="24"/>
+          <w:szCs w:val="24"/>
+          <w:lang w:val="pt-BR"/>
+        </w:rPr>
+        <w:t xml:space="preserve">Crie o arquivo de serviço </w:t>
+      </w:r>
+      <w:proofErr w:type="spellStart"/>
+      <w:r>
+        <w:rPr>
+          <w:rFonts w:ascii="Arial" w:hAnsi="Arial" w:cs="Arial"/>
+          <w:sz w:val="24"/>
+          <w:szCs w:val="24"/>
+          <w:lang w:val="pt-BR"/>
+        </w:rPr>
+        <w:t>systemd</w:t>
+      </w:r>
+      <w:proofErr w:type="spellEnd"/>
+      <w:r>
+        <w:rPr>
+          <w:rFonts w:ascii="Arial" w:hAnsi="Arial" w:cs="Arial"/>
+          <w:sz w:val="24"/>
+          <w:szCs w:val="24"/>
+          <w:lang w:val="pt-BR"/>
+        </w:rPr>
+        <w:t xml:space="preserve"> e habilite-o:</w:t>
+      </w:r>
+      <w:r>
+        <w:rPr>
+          <w:rFonts w:ascii="Arial" w:hAnsi="Arial" w:cs="Arial"/>
+          <w:sz w:val="24"/>
+          <w:szCs w:val="24"/>
+          <w:lang w:val="pt-BR"/>
+        </w:rPr>
+        <w:br/>
+        <w:t xml:space="preserve">   </w:t>
+      </w:r>
+      <w:proofErr w:type="spellStart"/>
+      <w:r>
+        <w:rPr>
+          <w:rFonts w:ascii="Arial" w:hAnsi="Arial" w:cs="Arial"/>
+          <w:sz w:val="24"/>
+          <w:szCs w:val="24"/>
+          <w:lang w:val="pt-BR"/>
+        </w:rPr>
+        <w:t>sudo</w:t>
+      </w:r>
+      <w:proofErr w:type="spellEnd"/>
+      <w:r>
+        <w:rPr>
+          <w:rFonts w:ascii="Arial" w:hAnsi="Arial" w:cs="Arial"/>
+          <w:sz w:val="24"/>
+          <w:szCs w:val="24"/>
+          <w:lang w:val="pt-BR"/>
+        </w:rPr>
+        <w:t xml:space="preserve"> nano /</w:t>
+      </w:r>
+      <w:proofErr w:type="spellStart"/>
+      <w:r>
+        <w:rPr>
+          <w:rFonts w:ascii="Arial" w:hAnsi="Arial" w:cs="Arial"/>
+          <w:sz w:val="24"/>
+          <w:szCs w:val="24"/>
+          <w:lang w:val="pt-BR"/>
+        </w:rPr>
+        <w:t>etc</w:t>
+      </w:r>
+      <w:proofErr w:type="spellEnd"/>
+      <w:r>
+        <w:rPr>
+          <w:rFonts w:ascii="Arial" w:hAnsi="Arial" w:cs="Arial"/>
+          <w:sz w:val="24"/>
+          <w:szCs w:val="24"/>
+          <w:lang w:val="pt-BR"/>
+        </w:rPr>
+        <w:t>/</w:t>
+      </w:r>
+      <w:proofErr w:type="spellStart"/>
+      <w:r>
+        <w:rPr>
+          <w:rFonts w:ascii="Arial" w:hAnsi="Arial" w:cs="Arial"/>
+          <w:sz w:val="24"/>
+          <w:szCs w:val="24"/>
+          <w:lang w:val="pt-BR"/>
+        </w:rPr>
+        <w:t>systemd</w:t>
+      </w:r>
+      <w:proofErr w:type="spellEnd"/>
+      <w:r>
+        <w:rPr>
+          <w:rFonts w:ascii="Arial" w:hAnsi="Arial" w:cs="Arial"/>
+          <w:sz w:val="24"/>
+          <w:szCs w:val="24"/>
+          <w:lang w:val="pt-BR"/>
+        </w:rPr>
+        <w:t>/system/</w:t>
+      </w:r>
+      <w:proofErr w:type="spellStart"/>
+      <w:r>
+        <w:rPr>
+          <w:rFonts w:ascii="Arial" w:hAnsi="Arial" w:cs="Arial"/>
+          <w:sz w:val="24"/>
+          <w:szCs w:val="24"/>
+          <w:lang w:val="pt-BR"/>
+        </w:rPr>
+        <w:t>central.service</w:t>
+      </w:r>
+      <w:proofErr w:type="spellEnd"/>
+      <w:r>
+        <w:rPr>
+          <w:rFonts w:ascii="Arial" w:hAnsi="Arial" w:cs="Arial"/>
+          <w:sz w:val="24"/>
+          <w:szCs w:val="24"/>
+          <w:lang w:val="pt-BR"/>
+        </w:rPr>
+        <w:br/>
+      </w:r>
+      <w:r>
+        <w:rPr>
+          <w:rFonts w:ascii="Arial" w:hAnsi="Arial" w:cs="Arial"/>
+          <w:sz w:val="24"/>
+          <w:szCs w:val="24"/>
+          <w:lang w:val="pt-BR"/>
+        </w:rPr>
+        <w:br/>
+        <w:t>[Unit]</w:t>
+      </w:r>
+      <w:r>
+        <w:rPr>
+          <w:rFonts w:ascii="Arial" w:hAnsi="Arial" w:cs="Arial"/>
+          <w:sz w:val="24"/>
+          <w:szCs w:val="24"/>
+          <w:lang w:val="pt-BR"/>
+        </w:rPr>
+        <w:br/>
+      </w:r>
+      <w:proofErr w:type="spellStart"/>
+      <w:r>
+        <w:rPr>
+          <w:rFonts w:ascii="Arial" w:hAnsi="Arial" w:cs="Arial"/>
+          <w:sz w:val="24"/>
+          <w:szCs w:val="24"/>
+          <w:lang w:val="pt-BR"/>
+        </w:rPr>
+        <w:t>Description</w:t>
+      </w:r>
+      <w:proofErr w:type="spellEnd"/>
+      <w:r>
+        <w:rPr>
+          <w:rFonts w:ascii="Arial" w:hAnsi="Arial" w:cs="Arial"/>
+          <w:sz w:val="24"/>
+          <w:szCs w:val="24"/>
+          <w:lang w:val="pt-BR"/>
+        </w:rPr>
+        <w:t>=Central de Alarme Residencial</w:t>
+      </w:r>
+      <w:r>
+        <w:rPr>
+          <w:rFonts w:ascii="Arial" w:hAnsi="Arial" w:cs="Arial"/>
+          <w:sz w:val="24"/>
+          <w:szCs w:val="24"/>
+          <w:lang w:val="pt-BR"/>
+        </w:rPr>
+        <w:br/>
+      </w:r>
+      <w:proofErr w:type="spellStart"/>
+      <w:r>
+        <w:rPr>
+          <w:rFonts w:ascii="Arial" w:hAnsi="Arial" w:cs="Arial"/>
+          <w:sz w:val="24"/>
+          <w:szCs w:val="24"/>
+          <w:lang w:val="pt-BR"/>
+        </w:rPr>
+        <w:lastRenderedPageBreak/>
+        <w:t>After</w:t>
+      </w:r>
+      <w:proofErr w:type="spellEnd"/>
+      <w:r>
+        <w:rPr>
+          <w:rFonts w:ascii="Arial" w:hAnsi="Arial" w:cs="Arial"/>
+          <w:sz w:val="24"/>
+          <w:szCs w:val="24"/>
+          <w:lang w:val="pt-BR"/>
+        </w:rPr>
+        <w:t>=</w:t>
+      </w:r>
+      <w:proofErr w:type="spellStart"/>
+      <w:r>
+        <w:rPr>
+          <w:rFonts w:ascii="Arial" w:hAnsi="Arial" w:cs="Arial"/>
+          <w:sz w:val="24"/>
+          <w:szCs w:val="24"/>
+          <w:lang w:val="pt-BR"/>
+        </w:rPr>
+        <w:t>network.target</w:t>
+      </w:r>
+      <w:proofErr w:type="spellEnd"/>
+      <w:r>
+        <w:rPr>
+          <w:rFonts w:ascii="Arial" w:hAnsi="Arial" w:cs="Arial"/>
+          <w:sz w:val="24"/>
+          <w:szCs w:val="24"/>
+          <w:lang w:val="pt-BR"/>
+        </w:rPr>
+        <w:br/>
+      </w:r>
+      <w:r>
+        <w:rPr>
+          <w:rFonts w:ascii="Arial" w:hAnsi="Arial" w:cs="Arial"/>
+          <w:sz w:val="24"/>
+          <w:szCs w:val="24"/>
+          <w:lang w:val="pt-BR"/>
+        </w:rPr>
+        <w:br/>
+        <w:t>[Service]</w:t>
+      </w:r>
+      <w:r>
+        <w:rPr>
+          <w:rFonts w:ascii="Arial" w:hAnsi="Arial" w:cs="Arial"/>
+          <w:sz w:val="24"/>
+          <w:szCs w:val="24"/>
+          <w:lang w:val="pt-BR"/>
+        </w:rPr>
+        <w:br/>
+      </w:r>
+      <w:proofErr w:type="spellStart"/>
+      <w:r>
+        <w:rPr>
+          <w:rFonts w:ascii="Arial" w:hAnsi="Arial" w:cs="Arial"/>
+          <w:sz w:val="24"/>
+          <w:szCs w:val="24"/>
+          <w:lang w:val="pt-BR"/>
+        </w:rPr>
+        <w:t>ExecStart</w:t>
+      </w:r>
+      <w:proofErr w:type="spellEnd"/>
+      <w:r>
+        <w:rPr>
+          <w:rFonts w:ascii="Arial" w:hAnsi="Arial" w:cs="Arial"/>
+          <w:sz w:val="24"/>
+          <w:szCs w:val="24"/>
+          <w:lang w:val="pt-BR"/>
+        </w:rPr>
+        <w:t>=/</w:t>
+      </w:r>
+      <w:proofErr w:type="spellStart"/>
+      <w:r>
+        <w:rPr>
+          <w:rFonts w:ascii="Arial" w:hAnsi="Arial" w:cs="Arial"/>
+          <w:sz w:val="24"/>
+          <w:szCs w:val="24"/>
+          <w:lang w:val="pt-BR"/>
+        </w:rPr>
+        <w:t>usr</w:t>
+      </w:r>
+      <w:proofErr w:type="spellEnd"/>
+      <w:r>
+        <w:rPr>
+          <w:rFonts w:ascii="Arial" w:hAnsi="Arial" w:cs="Arial"/>
+          <w:sz w:val="24"/>
+          <w:szCs w:val="24"/>
+          <w:lang w:val="pt-BR"/>
+        </w:rPr>
+        <w:t>/local/bin/</w:t>
+      </w:r>
+      <w:proofErr w:type="spellStart"/>
+      <w:r>
+        <w:rPr>
+          <w:rFonts w:ascii="Arial" w:hAnsi="Arial" w:cs="Arial"/>
+          <w:sz w:val="24"/>
+          <w:szCs w:val="24"/>
+          <w:lang w:val="pt-BR"/>
+        </w:rPr>
+        <w:t>WiringPi</w:t>
+      </w:r>
+      <w:proofErr w:type="spellEnd"/>
+      <w:r>
+        <w:rPr>
+          <w:rFonts w:ascii="Arial" w:hAnsi="Arial" w:cs="Arial"/>
+          <w:sz w:val="24"/>
+          <w:szCs w:val="24"/>
+          <w:lang w:val="pt-BR"/>
+        </w:rPr>
+        <w:t>/central</w:t>
+      </w:r>
+      <w:r>
+        <w:rPr>
+          <w:rFonts w:ascii="Arial" w:hAnsi="Arial" w:cs="Arial"/>
+          <w:sz w:val="24"/>
+          <w:szCs w:val="24"/>
+          <w:lang w:val="pt-BR"/>
+        </w:rPr>
+        <w:br/>
+      </w:r>
+      <w:proofErr w:type="spellStart"/>
+      <w:r>
+        <w:rPr>
+          <w:rFonts w:ascii="Arial" w:hAnsi="Arial" w:cs="Arial"/>
+          <w:sz w:val="24"/>
+          <w:szCs w:val="24"/>
+          <w:lang w:val="pt-BR"/>
+        </w:rPr>
+        <w:t>Restart</w:t>
+      </w:r>
+      <w:proofErr w:type="spellEnd"/>
+      <w:r>
+        <w:rPr>
+          <w:rFonts w:ascii="Arial" w:hAnsi="Arial" w:cs="Arial"/>
+          <w:sz w:val="24"/>
+          <w:szCs w:val="24"/>
+          <w:lang w:val="pt-BR"/>
+        </w:rPr>
+        <w:t>=</w:t>
+      </w:r>
+      <w:proofErr w:type="spellStart"/>
+      <w:r>
+        <w:rPr>
+          <w:rFonts w:ascii="Arial" w:hAnsi="Arial" w:cs="Arial"/>
+          <w:sz w:val="24"/>
+          <w:szCs w:val="24"/>
+          <w:lang w:val="pt-BR"/>
+        </w:rPr>
+        <w:t>always</w:t>
+      </w:r>
+      <w:proofErr w:type="spellEnd"/>
+      <w:r>
+        <w:rPr>
+          <w:rFonts w:ascii="Arial" w:hAnsi="Arial" w:cs="Arial"/>
+          <w:sz w:val="24"/>
+          <w:szCs w:val="24"/>
+          <w:lang w:val="pt-BR"/>
+        </w:rPr>
+        <w:br/>
+      </w:r>
+      <w:proofErr w:type="spellStart"/>
+      <w:r>
+        <w:rPr>
+          <w:rFonts w:ascii="Arial" w:hAnsi="Arial" w:cs="Arial"/>
+          <w:sz w:val="24"/>
+          <w:szCs w:val="24"/>
+          <w:lang w:val="pt-BR"/>
+        </w:rPr>
+        <w:t>User</w:t>
+      </w:r>
+      <w:proofErr w:type="spellEnd"/>
+      <w:r>
+        <w:rPr>
+          <w:rFonts w:ascii="Arial" w:hAnsi="Arial" w:cs="Arial"/>
+          <w:sz w:val="24"/>
+          <w:szCs w:val="24"/>
+          <w:lang w:val="pt-BR"/>
+        </w:rPr>
+        <w:t>=pi</w:t>
+      </w:r>
+      <w:r>
+        <w:rPr>
+          <w:rFonts w:ascii="Arial" w:hAnsi="Arial" w:cs="Arial"/>
+          <w:sz w:val="24"/>
+          <w:szCs w:val="24"/>
+          <w:lang w:val="pt-BR"/>
+        </w:rPr>
+        <w:br/>
+      </w:r>
+      <w:r>
+        <w:rPr>
+          <w:rFonts w:ascii="Arial" w:hAnsi="Arial" w:cs="Arial"/>
+          <w:sz w:val="24"/>
+          <w:szCs w:val="24"/>
+          <w:lang w:val="pt-BR"/>
+        </w:rPr>
+        <w:br/>
+        <w:t>[</w:t>
+      </w:r>
+      <w:proofErr w:type="spellStart"/>
+      <w:r>
+        <w:rPr>
+          <w:rFonts w:ascii="Arial" w:hAnsi="Arial" w:cs="Arial"/>
+          <w:sz w:val="24"/>
+          <w:szCs w:val="24"/>
+          <w:lang w:val="pt-BR"/>
+        </w:rPr>
+        <w:t>Install</w:t>
+      </w:r>
+      <w:proofErr w:type="spellEnd"/>
+      <w:r>
+        <w:rPr>
+          <w:rFonts w:ascii="Arial" w:hAnsi="Arial" w:cs="Arial"/>
+          <w:sz w:val="24"/>
+          <w:szCs w:val="24"/>
+          <w:lang w:val="pt-BR"/>
+        </w:rPr>
+        <w:t>]</w:t>
+      </w:r>
+      <w:r>
+        <w:rPr>
+          <w:rFonts w:ascii="Arial" w:hAnsi="Arial" w:cs="Arial"/>
+          <w:sz w:val="24"/>
+          <w:szCs w:val="24"/>
+          <w:lang w:val="pt-BR"/>
+        </w:rPr>
+        <w:br/>
+      </w:r>
+      <w:proofErr w:type="spellStart"/>
+      <w:r>
+        <w:rPr>
+          <w:rFonts w:ascii="Arial" w:hAnsi="Arial" w:cs="Arial"/>
+          <w:sz w:val="24"/>
+          <w:szCs w:val="24"/>
+          <w:lang w:val="pt-BR"/>
+        </w:rPr>
+        <w:t>WantedBy</w:t>
+      </w:r>
+      <w:proofErr w:type="spellEnd"/>
+      <w:r>
+        <w:rPr>
+          <w:rFonts w:ascii="Arial" w:hAnsi="Arial" w:cs="Arial"/>
+          <w:sz w:val="24"/>
+          <w:szCs w:val="24"/>
+          <w:lang w:val="pt-BR"/>
+        </w:rPr>
+        <w:t>=</w:t>
+      </w:r>
+      <w:proofErr w:type="spellStart"/>
+      <w:r>
+        <w:rPr>
+          <w:rFonts w:ascii="Arial" w:hAnsi="Arial" w:cs="Arial"/>
+          <w:sz w:val="24"/>
+          <w:szCs w:val="24"/>
+          <w:lang w:val="pt-BR"/>
+        </w:rPr>
+        <w:t>multi-</w:t>
       </w:r>
       <w:proofErr w:type="gramStart"/>
       <w:r>
@@ -909,8 +1784,9 @@
           <w:szCs w:val="24"/>
           <w:lang w:val="pt-BR"/>
         </w:rPr>
-        <w:t xml:space="preserve">  .</w:t>
-      </w:r>
+        <w:t>user.target</w:t>
+      </w:r>
+      <w:proofErr w:type="spellEnd"/>
       <w:proofErr w:type="gramEnd"/>
       <w:r>
         <w:rPr>
@@ -918,582 +1794,6 @@
           <w:sz w:val="24"/>
           <w:szCs w:val="24"/>
           <w:lang w:val="pt-BR"/>
-        </w:rPr>
-        <w:t>/build</w:t>
-      </w:r>
-      <w:r>
-        <w:rPr>
-          <w:rFonts w:ascii="Arial" w:hAnsi="Arial" w:cs="Arial"/>
-          <w:sz w:val="24"/>
-          <w:szCs w:val="24"/>
-          <w:lang w:val="pt-BR"/>
-        </w:rPr>
-        <w:br/>
-      </w:r>
-      <w:r>
-        <w:rPr>
-          <w:rFonts w:ascii="Arial" w:hAnsi="Arial" w:cs="Arial"/>
-          <w:sz w:val="24"/>
-          <w:szCs w:val="24"/>
-          <w:lang w:val="pt-BR"/>
-        </w:rPr>
-        <w:br/>
-        <w:t>2. Compile o código-fonte:</w:t>
-      </w:r>
-      <w:r>
-        <w:rPr>
-          <w:rFonts w:ascii="Arial" w:hAnsi="Arial" w:cs="Arial"/>
-          <w:sz w:val="24"/>
-          <w:szCs w:val="24"/>
-          <w:lang w:val="pt-BR"/>
-        </w:rPr>
-        <w:br/>
-        <w:t xml:space="preserve">   </w:t>
-      </w:r>
-      <w:proofErr w:type="spellStart"/>
-      <w:r>
-        <w:rPr>
-          <w:rFonts w:ascii="Arial" w:hAnsi="Arial" w:cs="Arial"/>
-          <w:sz w:val="24"/>
-          <w:szCs w:val="24"/>
-          <w:lang w:val="pt-BR"/>
-        </w:rPr>
-        <w:t>gcc</w:t>
-      </w:r>
-      <w:proofErr w:type="spellEnd"/>
-      <w:r>
-        <w:rPr>
-          <w:rFonts w:ascii="Arial" w:hAnsi="Arial" w:cs="Arial"/>
-          <w:sz w:val="24"/>
-          <w:szCs w:val="24"/>
-          <w:lang w:val="pt-BR"/>
-        </w:rPr>
-        <w:t xml:space="preserve"> </w:t>
-      </w:r>
-      <w:proofErr w:type="spellStart"/>
-      <w:r>
-        <w:rPr>
-          <w:rFonts w:ascii="Arial" w:hAnsi="Arial" w:cs="Arial"/>
-          <w:sz w:val="24"/>
-          <w:szCs w:val="24"/>
-          <w:lang w:val="pt-BR"/>
-        </w:rPr>
-        <w:t>central.c</w:t>
-      </w:r>
-      <w:proofErr w:type="spellEnd"/>
-      <w:r>
-        <w:rPr>
-          <w:rFonts w:ascii="Arial" w:hAnsi="Arial" w:cs="Arial"/>
-          <w:sz w:val="24"/>
-          <w:szCs w:val="24"/>
-          <w:lang w:val="pt-BR"/>
-        </w:rPr>
-        <w:t xml:space="preserve"> -o central -</w:t>
-      </w:r>
-      <w:proofErr w:type="spellStart"/>
-      <w:r>
-        <w:rPr>
-          <w:rFonts w:ascii="Arial" w:hAnsi="Arial" w:cs="Arial"/>
-          <w:sz w:val="24"/>
-          <w:szCs w:val="24"/>
-          <w:lang w:val="pt-BR"/>
-        </w:rPr>
-        <w:t>lwiringPi</w:t>
-      </w:r>
-      <w:proofErr w:type="spellEnd"/>
-      <w:r>
-        <w:rPr>
-          <w:rFonts w:ascii="Arial" w:hAnsi="Arial" w:cs="Arial"/>
-          <w:sz w:val="24"/>
-          <w:szCs w:val="24"/>
-          <w:lang w:val="pt-BR"/>
-        </w:rPr>
-        <w:br/>
-        <w:t xml:space="preserve">   </w:t>
-      </w:r>
-      <w:proofErr w:type="spellStart"/>
-      <w:r>
-        <w:rPr>
-          <w:rFonts w:ascii="Arial" w:hAnsi="Arial" w:cs="Arial"/>
-          <w:sz w:val="24"/>
-          <w:szCs w:val="24"/>
-          <w:lang w:val="pt-BR"/>
-        </w:rPr>
-        <w:t>sudo</w:t>
-      </w:r>
-      <w:proofErr w:type="spellEnd"/>
-      <w:r>
-        <w:rPr>
-          <w:rFonts w:ascii="Arial" w:hAnsi="Arial" w:cs="Arial"/>
-          <w:sz w:val="24"/>
-          <w:szCs w:val="24"/>
-          <w:lang w:val="pt-BR"/>
-        </w:rPr>
-        <w:t xml:space="preserve"> </w:t>
-      </w:r>
-      <w:proofErr w:type="spellStart"/>
-      <w:r>
-        <w:rPr>
-          <w:rFonts w:ascii="Arial" w:hAnsi="Arial" w:cs="Arial"/>
-          <w:sz w:val="24"/>
-          <w:szCs w:val="24"/>
-          <w:lang w:val="pt-BR"/>
-        </w:rPr>
-        <w:t>mv</w:t>
-      </w:r>
-      <w:proofErr w:type="spellEnd"/>
-      <w:r>
-        <w:rPr>
-          <w:rFonts w:ascii="Arial" w:hAnsi="Arial" w:cs="Arial"/>
-          <w:sz w:val="24"/>
-          <w:szCs w:val="24"/>
-          <w:lang w:val="pt-BR"/>
-        </w:rPr>
-        <w:t xml:space="preserve"> central /</w:t>
-      </w:r>
-      <w:proofErr w:type="spellStart"/>
-      <w:r>
-        <w:rPr>
-          <w:rFonts w:ascii="Arial" w:hAnsi="Arial" w:cs="Arial"/>
-          <w:sz w:val="24"/>
-          <w:szCs w:val="24"/>
-          <w:lang w:val="pt-BR"/>
-        </w:rPr>
-        <w:t>usr</w:t>
-      </w:r>
-      <w:proofErr w:type="spellEnd"/>
-      <w:r>
-        <w:rPr>
-          <w:rFonts w:ascii="Arial" w:hAnsi="Arial" w:cs="Arial"/>
-          <w:sz w:val="24"/>
-          <w:szCs w:val="24"/>
-          <w:lang w:val="pt-BR"/>
-        </w:rPr>
-        <w:t>/local/bin/</w:t>
-      </w:r>
-      <w:proofErr w:type="spellStart"/>
-      <w:r>
-        <w:rPr>
-          <w:rFonts w:ascii="Arial" w:hAnsi="Arial" w:cs="Arial"/>
-          <w:sz w:val="24"/>
-          <w:szCs w:val="24"/>
-          <w:lang w:val="pt-BR"/>
-        </w:rPr>
-        <w:t>WiringPi</w:t>
-      </w:r>
-      <w:proofErr w:type="spellEnd"/>
-      <w:r>
-        <w:rPr>
-          <w:rFonts w:ascii="Arial" w:hAnsi="Arial" w:cs="Arial"/>
-          <w:sz w:val="24"/>
-          <w:szCs w:val="24"/>
-          <w:lang w:val="pt-BR"/>
-        </w:rPr>
-        <w:t>/</w:t>
-      </w:r>
-      <w:r>
-        <w:rPr>
-          <w:rFonts w:ascii="Arial" w:hAnsi="Arial" w:cs="Arial"/>
-          <w:sz w:val="24"/>
-          <w:szCs w:val="24"/>
-          <w:lang w:val="pt-BR"/>
-        </w:rPr>
-        <w:br/>
-      </w:r>
-      <w:r>
-        <w:rPr>
-          <w:rFonts w:ascii="Arial" w:hAnsi="Arial" w:cs="Arial"/>
-          <w:sz w:val="24"/>
-          <w:szCs w:val="24"/>
-          <w:lang w:val="pt-BR"/>
-        </w:rPr>
-        <w:br/>
-        <w:t xml:space="preserve">3. </w:t>
-      </w:r>
-      <w:proofErr w:type="spellStart"/>
-      <w:r>
-        <w:rPr>
-          <w:rFonts w:ascii="Arial" w:hAnsi="Arial" w:cs="Arial"/>
-          <w:sz w:val="24"/>
-          <w:szCs w:val="24"/>
-        </w:rPr>
-        <w:t>Crie</w:t>
-      </w:r>
-      <w:proofErr w:type="spellEnd"/>
-      <w:r>
-        <w:rPr>
-          <w:rFonts w:ascii="Arial" w:hAnsi="Arial" w:cs="Arial"/>
-          <w:sz w:val="24"/>
-          <w:szCs w:val="24"/>
-        </w:rPr>
-        <w:t xml:space="preserve"> o </w:t>
-      </w:r>
-      <w:proofErr w:type="spellStart"/>
-      <w:r>
-        <w:rPr>
-          <w:rFonts w:ascii="Arial" w:hAnsi="Arial" w:cs="Arial"/>
-          <w:sz w:val="24"/>
-          <w:szCs w:val="24"/>
-        </w:rPr>
-        <w:t>arquivo</w:t>
-      </w:r>
-      <w:proofErr w:type="spellEnd"/>
-      <w:r>
-        <w:rPr>
-          <w:rFonts w:ascii="Arial" w:hAnsi="Arial" w:cs="Arial"/>
-          <w:sz w:val="24"/>
-          <w:szCs w:val="24"/>
-        </w:rPr>
-        <w:t xml:space="preserve"> de </w:t>
-      </w:r>
-      <w:proofErr w:type="spellStart"/>
-      <w:r>
-        <w:rPr>
-          <w:rFonts w:ascii="Arial" w:hAnsi="Arial" w:cs="Arial"/>
-          <w:sz w:val="24"/>
-          <w:szCs w:val="24"/>
-        </w:rPr>
-        <w:t>serviço</w:t>
-      </w:r>
-      <w:proofErr w:type="spellEnd"/>
-      <w:r>
-        <w:rPr>
-          <w:rFonts w:ascii="Arial" w:hAnsi="Arial" w:cs="Arial"/>
-          <w:sz w:val="24"/>
-          <w:szCs w:val="24"/>
-        </w:rPr>
-        <w:t xml:space="preserve"> </w:t>
-      </w:r>
-      <w:proofErr w:type="spellStart"/>
-      <w:r>
-        <w:rPr>
-          <w:rFonts w:ascii="Arial" w:hAnsi="Arial" w:cs="Arial"/>
-          <w:sz w:val="24"/>
-          <w:szCs w:val="24"/>
-        </w:rPr>
-        <w:t>systemd</w:t>
-      </w:r>
-      <w:proofErr w:type="spellEnd"/>
-      <w:r>
-        <w:rPr>
-          <w:rFonts w:ascii="Arial" w:hAnsi="Arial" w:cs="Arial"/>
-          <w:sz w:val="24"/>
-          <w:szCs w:val="24"/>
-        </w:rPr>
-        <w:t xml:space="preserve"> e </w:t>
-      </w:r>
-      <w:proofErr w:type="spellStart"/>
-      <w:r>
-        <w:rPr>
-          <w:rFonts w:ascii="Arial" w:hAnsi="Arial" w:cs="Arial"/>
-          <w:sz w:val="24"/>
-          <w:szCs w:val="24"/>
-        </w:rPr>
-        <w:t>habilite</w:t>
-      </w:r>
-      <w:proofErr w:type="spellEnd"/>
-      <w:r>
-        <w:rPr>
-          <w:rFonts w:ascii="Arial" w:hAnsi="Arial" w:cs="Arial"/>
-          <w:sz w:val="24"/>
-          <w:szCs w:val="24"/>
-        </w:rPr>
-        <w:t>-o:</w:t>
-      </w:r>
-      <w:r>
-        <w:rPr>
-          <w:rFonts w:ascii="Arial" w:hAnsi="Arial" w:cs="Arial"/>
-          <w:sz w:val="24"/>
-          <w:szCs w:val="24"/>
-        </w:rPr>
-        <w:br/>
-        <w:t xml:space="preserve">   </w:t>
-      </w:r>
-      <w:proofErr w:type="spellStart"/>
-      <w:r>
-        <w:rPr>
-          <w:rFonts w:ascii="Arial" w:hAnsi="Arial" w:cs="Arial"/>
-          <w:sz w:val="24"/>
-          <w:szCs w:val="24"/>
-        </w:rPr>
-        <w:t>sudo</w:t>
-      </w:r>
-      <w:proofErr w:type="spellEnd"/>
-      <w:r>
-        <w:rPr>
-          <w:rFonts w:ascii="Arial" w:hAnsi="Arial" w:cs="Arial"/>
-          <w:sz w:val="24"/>
-          <w:szCs w:val="24"/>
-        </w:rPr>
-        <w:t xml:space="preserve"> nano /</w:t>
-      </w:r>
-      <w:proofErr w:type="spellStart"/>
-      <w:r>
-        <w:rPr>
-          <w:rFonts w:ascii="Arial" w:hAnsi="Arial" w:cs="Arial"/>
-          <w:sz w:val="24"/>
-          <w:szCs w:val="24"/>
-        </w:rPr>
-        <w:t>etc</w:t>
-      </w:r>
-      <w:proofErr w:type="spellEnd"/>
-      <w:r>
-        <w:rPr>
-          <w:rFonts w:ascii="Arial" w:hAnsi="Arial" w:cs="Arial"/>
-          <w:sz w:val="24"/>
-          <w:szCs w:val="24"/>
-        </w:rPr>
-        <w:t>/</w:t>
-      </w:r>
-      <w:proofErr w:type="spellStart"/>
-      <w:r>
-        <w:rPr>
-          <w:rFonts w:ascii="Arial" w:hAnsi="Arial" w:cs="Arial"/>
-          <w:sz w:val="24"/>
-          <w:szCs w:val="24"/>
-        </w:rPr>
-        <w:t>systemd</w:t>
-      </w:r>
-      <w:proofErr w:type="spellEnd"/>
-      <w:r>
-        <w:rPr>
-          <w:rFonts w:ascii="Arial" w:hAnsi="Arial" w:cs="Arial"/>
-          <w:sz w:val="24"/>
-          <w:szCs w:val="24"/>
-        </w:rPr>
-        <w:t>/system/</w:t>
-      </w:r>
-      <w:proofErr w:type="spellStart"/>
-      <w:r>
-        <w:rPr>
-          <w:rFonts w:ascii="Arial" w:hAnsi="Arial" w:cs="Arial"/>
-          <w:sz w:val="24"/>
-          <w:szCs w:val="24"/>
-        </w:rPr>
-        <w:t>central.service</w:t>
-      </w:r>
-      <w:proofErr w:type="spellEnd"/>
-      <w:r>
-        <w:rPr>
-          <w:rFonts w:ascii="Arial" w:hAnsi="Arial" w:cs="Arial"/>
-          <w:sz w:val="24"/>
-          <w:szCs w:val="24"/>
-        </w:rPr>
-        <w:br/>
-      </w:r>
-      <w:r>
-        <w:rPr>
-          <w:rFonts w:ascii="Arial" w:hAnsi="Arial" w:cs="Arial"/>
-          <w:sz w:val="24"/>
-          <w:szCs w:val="24"/>
-        </w:rPr>
-        <w:br/>
-        <w:t>[Unit]</w:t>
-      </w:r>
-      <w:r>
-        <w:rPr>
-          <w:rFonts w:ascii="Arial" w:hAnsi="Arial" w:cs="Arial"/>
-          <w:sz w:val="24"/>
-          <w:szCs w:val="24"/>
-        </w:rPr>
-        <w:br/>
-        <w:t xml:space="preserve">Description=Central de </w:t>
-      </w:r>
-      <w:proofErr w:type="spellStart"/>
-      <w:r>
-        <w:rPr>
-          <w:rFonts w:ascii="Arial" w:hAnsi="Arial" w:cs="Arial"/>
-          <w:sz w:val="24"/>
-          <w:szCs w:val="24"/>
-        </w:rPr>
-        <w:t>Alarme</w:t>
-      </w:r>
-      <w:proofErr w:type="spellEnd"/>
-      <w:r>
-        <w:rPr>
-          <w:rFonts w:ascii="Arial" w:hAnsi="Arial" w:cs="Arial"/>
-          <w:sz w:val="24"/>
-          <w:szCs w:val="24"/>
-        </w:rPr>
-        <w:t xml:space="preserve"> Residencial</w:t>
-      </w:r>
-      <w:r>
-        <w:rPr>
-          <w:rFonts w:ascii="Arial" w:hAnsi="Arial" w:cs="Arial"/>
-          <w:sz w:val="24"/>
-          <w:szCs w:val="24"/>
-        </w:rPr>
-        <w:br/>
-        <w:t>After=</w:t>
-      </w:r>
-      <w:proofErr w:type="spellStart"/>
-      <w:r>
-        <w:rPr>
-          <w:rFonts w:ascii="Arial" w:hAnsi="Arial" w:cs="Arial"/>
-          <w:sz w:val="24"/>
-          <w:szCs w:val="24"/>
-        </w:rPr>
-        <w:t>network.target</w:t>
-      </w:r>
-      <w:proofErr w:type="spellEnd"/>
-      <w:r>
-        <w:rPr>
-          <w:rFonts w:ascii="Arial" w:hAnsi="Arial" w:cs="Arial"/>
-          <w:sz w:val="24"/>
-          <w:szCs w:val="24"/>
-        </w:rPr>
-        <w:br/>
-      </w:r>
-      <w:r>
-        <w:rPr>
-          <w:rFonts w:ascii="Arial" w:hAnsi="Arial" w:cs="Arial"/>
-          <w:sz w:val="24"/>
-          <w:szCs w:val="24"/>
-        </w:rPr>
-        <w:br/>
-        <w:t>[Service]</w:t>
-      </w:r>
-      <w:r>
-        <w:rPr>
-          <w:rFonts w:ascii="Arial" w:hAnsi="Arial" w:cs="Arial"/>
-          <w:sz w:val="24"/>
-          <w:szCs w:val="24"/>
-        </w:rPr>
-        <w:br/>
-      </w:r>
-      <w:proofErr w:type="spellStart"/>
-      <w:r>
-        <w:rPr>
-          <w:rFonts w:ascii="Arial" w:hAnsi="Arial" w:cs="Arial"/>
-          <w:sz w:val="24"/>
-          <w:szCs w:val="24"/>
-        </w:rPr>
-        <w:lastRenderedPageBreak/>
-        <w:t>ExecStart</w:t>
-      </w:r>
-      <w:proofErr w:type="spellEnd"/>
-      <w:r>
-        <w:rPr>
-          <w:rFonts w:ascii="Arial" w:hAnsi="Arial" w:cs="Arial"/>
-          <w:sz w:val="24"/>
-          <w:szCs w:val="24"/>
-        </w:rPr>
-        <w:t>=/</w:t>
-      </w:r>
-      <w:proofErr w:type="spellStart"/>
-      <w:r>
-        <w:rPr>
-          <w:rFonts w:ascii="Arial" w:hAnsi="Arial" w:cs="Arial"/>
-          <w:sz w:val="24"/>
-          <w:szCs w:val="24"/>
-        </w:rPr>
-        <w:t>usr</w:t>
-      </w:r>
-      <w:proofErr w:type="spellEnd"/>
-      <w:r>
-        <w:rPr>
-          <w:rFonts w:ascii="Arial" w:hAnsi="Arial" w:cs="Arial"/>
-          <w:sz w:val="24"/>
-          <w:szCs w:val="24"/>
-        </w:rPr>
-        <w:t>/local/bin/</w:t>
-      </w:r>
-      <w:proofErr w:type="spellStart"/>
-      <w:r>
-        <w:rPr>
-          <w:rFonts w:ascii="Arial" w:hAnsi="Arial" w:cs="Arial"/>
-          <w:sz w:val="24"/>
-          <w:szCs w:val="24"/>
-        </w:rPr>
-        <w:t>WiringPi</w:t>
-      </w:r>
-      <w:proofErr w:type="spellEnd"/>
-      <w:r>
-        <w:rPr>
-          <w:rFonts w:ascii="Arial" w:hAnsi="Arial" w:cs="Arial"/>
-          <w:sz w:val="24"/>
-          <w:szCs w:val="24"/>
-        </w:rPr>
-        <w:t>/central</w:t>
-      </w:r>
-      <w:r>
-        <w:rPr>
-          <w:rFonts w:ascii="Arial" w:hAnsi="Arial" w:cs="Arial"/>
-          <w:sz w:val="24"/>
-          <w:szCs w:val="24"/>
-        </w:rPr>
-        <w:br/>
-        <w:t>Restart=always</w:t>
-      </w:r>
-      <w:r>
-        <w:rPr>
-          <w:rFonts w:ascii="Arial" w:hAnsi="Arial" w:cs="Arial"/>
-          <w:sz w:val="24"/>
-          <w:szCs w:val="24"/>
-        </w:rPr>
-        <w:br/>
-        <w:t>User=pi</w:t>
-      </w:r>
-      <w:r>
-        <w:rPr>
-          <w:rFonts w:ascii="Arial" w:hAnsi="Arial" w:cs="Arial"/>
-          <w:sz w:val="24"/>
-          <w:szCs w:val="24"/>
-        </w:rPr>
-        <w:br/>
-      </w:r>
-      <w:r>
-        <w:rPr>
-          <w:rFonts w:ascii="Arial" w:hAnsi="Arial" w:cs="Arial"/>
-          <w:sz w:val="24"/>
-          <w:szCs w:val="24"/>
-        </w:rPr>
-        <w:br/>
-        <w:t>[Install]</w:t>
-      </w:r>
-      <w:r>
-        <w:rPr>
-          <w:rFonts w:ascii="Arial" w:hAnsi="Arial" w:cs="Arial"/>
-          <w:sz w:val="24"/>
-          <w:szCs w:val="24"/>
-        </w:rPr>
-        <w:br/>
-      </w:r>
-      <w:proofErr w:type="spellStart"/>
-      <w:r>
-        <w:rPr>
-          <w:rFonts w:ascii="Arial" w:hAnsi="Arial" w:cs="Arial"/>
-          <w:sz w:val="24"/>
-          <w:szCs w:val="24"/>
-        </w:rPr>
-        <w:t>WantedBy</w:t>
-      </w:r>
-      <w:proofErr w:type="spellEnd"/>
-      <w:r>
-        <w:rPr>
-          <w:rFonts w:ascii="Arial" w:hAnsi="Arial" w:cs="Arial"/>
-          <w:sz w:val="24"/>
-          <w:szCs w:val="24"/>
-        </w:rPr>
-        <w:t>=multi-</w:t>
-      </w:r>
-      <w:proofErr w:type="spellStart"/>
-      <w:proofErr w:type="gramStart"/>
-      <w:r>
-        <w:rPr>
-          <w:rFonts w:ascii="Arial" w:hAnsi="Arial" w:cs="Arial"/>
-          <w:sz w:val="24"/>
-          <w:szCs w:val="24"/>
-        </w:rPr>
-        <w:t>user.target</w:t>
-      </w:r>
-      <w:proofErr w:type="spellEnd"/>
-      <w:proofErr w:type="gramEnd"/>
-      <w:r>
-        <w:rPr>
-          <w:rFonts w:ascii="Arial" w:hAnsi="Arial" w:cs="Arial"/>
-          <w:sz w:val="24"/>
-          <w:szCs w:val="24"/>
         </w:rPr>
         <w:br/>
       </w:r>
@@ -1832,6 +2132,7 @@
           <w:szCs w:val="24"/>
           <w:lang w:val="pt-BR"/>
         </w:rPr>
+        <w:lastRenderedPageBreak/>
         <w:t>5. Operação e Manutenção</w:t>
       </w:r>
     </w:p>
@@ -1882,17 +2183,7 @@
           <w:szCs w:val="24"/>
           <w:lang w:val="pt-BR"/>
         </w:rPr>
-        <w:t xml:space="preserve"> Pi e conecte-</w:t>
-      </w:r>
-      <w:r>
-        <w:rPr>
-          <w:rFonts w:ascii="Arial" w:hAnsi="Arial" w:cs="Arial"/>
-          <w:sz w:val="24"/>
-          <w:szCs w:val="24"/>
-          <w:lang w:val="pt-BR"/>
-        </w:rPr>
-        <w:lastRenderedPageBreak/>
-        <w:t>se via SSH:</w:t>
+        <w:t xml:space="preserve"> Pi e conecte-se via SSH:</w:t>
       </w:r>
       <w:r>
         <w:rPr>
@@ -2530,6 +2821,7 @@
           <w:szCs w:val="24"/>
           <w:lang w:val="pt-BR"/>
         </w:rPr>
+        <w:lastRenderedPageBreak/>
         <w:t>7. Considerações Técnicas Avançadas</w:t>
       </w:r>
     </w:p>
@@ -2662,15 +2954,6 @@
           <w:lang w:val="pt-BR"/>
         </w:rPr>
         <w:br/>
-      </w:r>
-      <w:r>
-        <w:rPr>
-          <w:rFonts w:ascii="Arial" w:hAnsi="Arial" w:cs="Arial"/>
-          <w:sz w:val="24"/>
-          <w:szCs w:val="24"/>
-          <w:lang w:val="pt-BR"/>
-        </w:rPr>
-        <w:lastRenderedPageBreak/>
         <w:t>Possíveis melhorias futuras:</w:t>
       </w:r>
       <w:r>

</xml_diff>